<commit_message>
changes made, Usecases corrected
</commit_message>
<xml_diff>
--- a/Documentation/Usecases/Reservierung stornieren.docx
+++ b/Documentation/Usecases/Reservierung stornieren.docx
@@ -1,6 +1,6 @@
 
 <file path=word/document.xml><?xml version="1.0" encoding="utf-8"?>
-<w:document xmlns:wpc="http://schemas.microsoft.com/office/word/2010/wordprocessingCanvas" xmlns:mc="http://schemas.openxmlformats.org/markup-compatibility/2006" xmlns:o="urn:schemas-microsoft-com:office:office" xmlns:r="http://schemas.openxmlformats.org/officeDocument/2006/relationships" xmlns:m="http://schemas.openxmlformats.org/officeDocument/2006/math" xmlns:v="urn:schemas-microsoft-com:vml" xmlns:wp14="http://schemas.microsoft.com/office/word/2010/wordprocessingDrawing" xmlns:wp="http://schemas.openxmlformats.org/drawingml/2006/wordprocessingDrawing" xmlns:w10="urn:schemas-microsoft-com:office:word" xmlns:w="http://schemas.openxmlformats.org/wordprocessingml/2006/main" xmlns:w14="http://schemas.microsoft.com/office/word/2010/wordml" xmlns:wpg="http://schemas.microsoft.com/office/word/2010/wordprocessingGroup" xmlns:wpi="http://schemas.microsoft.com/office/word/2010/wordprocessingInk" xmlns:wne="http://schemas.microsoft.com/office/word/2006/wordml" xmlns:wps="http://schemas.microsoft.com/office/word/2010/wordprocessingShape" mc:Ignorable="w14 wp14">
+<w:document xmlns:wpc="http://schemas.microsoft.com/office/word/2010/wordprocessingCanvas" xmlns:mo="http://schemas.microsoft.com/office/mac/office/2008/main" xmlns:mc="http://schemas.openxmlformats.org/markup-compatibility/2006" xmlns:mv="urn:schemas-microsoft-com:mac:vml" xmlns:o="urn:schemas-microsoft-com:office:office" xmlns:r="http://schemas.openxmlformats.org/officeDocument/2006/relationships" xmlns:m="http://schemas.openxmlformats.org/officeDocument/2006/math" xmlns:v="urn:schemas-microsoft-com:vml" xmlns:wp14="http://schemas.microsoft.com/office/word/2010/wordprocessingDrawing" xmlns:wp="http://schemas.openxmlformats.org/drawingml/2006/wordprocessingDrawing" xmlns:w10="urn:schemas-microsoft-com:office:word" xmlns:w="http://schemas.openxmlformats.org/wordprocessingml/2006/main" xmlns:w14="http://schemas.microsoft.com/office/word/2010/wordml" xmlns:wpg="http://schemas.microsoft.com/office/word/2010/wordprocessingGroup" xmlns:wpi="http://schemas.microsoft.com/office/word/2010/wordprocessingInk" xmlns:wne="http://schemas.microsoft.com/office/word/2006/wordml" xmlns:wps="http://schemas.microsoft.com/office/word/2010/wordprocessingShape" mc:Ignorable="w14 wp14">
   <w:body>
     <w:p>
       <w:pPr>
@@ -20,10 +20,7 @@
         <w:pStyle w:val="berschrift1"/>
       </w:pPr>
       <w:r>
-        <w:t xml:space="preserve">Reservierung </w:t>
-      </w:r>
-      <w:r>
-        <w:t>stornieren</w:t>
+        <w:t>Reservierung stornieren</w:t>
       </w:r>
     </w:p>
     <w:p>
@@ -92,49 +89,39 @@
           <w:numId w:val="1"/>
         </w:numPr>
       </w:pPr>
+      <w:r>
+        <w:t>Rezeptionist</w:t>
+      </w:r>
+    </w:p>
+    <w:p>
+      <w:pPr>
+        <w:pStyle w:val="berschrift2"/>
+      </w:pPr>
       <w:proofErr w:type="spellStart"/>
       <w:r>
-        <w:t>Rezeptionist</w:t>
+        <w:t>Precondition</w:t>
       </w:r>
       <w:proofErr w:type="spellEnd"/>
     </w:p>
     <w:p>
-      <w:pPr>
-        <w:pStyle w:val="berschrift2"/>
-      </w:pPr>
-      <w:proofErr w:type="spellStart"/>
-      <w:r>
-        <w:t>Precondition</w:t>
-      </w:r>
-      <w:proofErr w:type="spellEnd"/>
+      <w:r>
+        <w:t>Reservierung ist im System erfasst</w:t>
+      </w:r>
     </w:p>
     <w:p>
-      <w:r>
-        <w:t>Reservierung ist im System erfasst</w:t>
-      </w:r>
+      <w:pPr>
+        <w:pStyle w:val="berschrift2"/>
+      </w:pPr>
+      <w:r>
+        <w:t>Beschreibung</w:t>
+      </w:r>
+      <w:bookmarkStart w:id="0" w:name="_GoBack"/>
+      <w:bookmarkEnd w:id="0"/>
     </w:p>
     <w:p>
-      <w:pPr>
-        <w:pStyle w:val="berschrift2"/>
-      </w:pPr>
-      <w:r>
-        <w:t>Beschreibung</w:t>
-      </w:r>
-    </w:p>
-    <w:p>
-      <w:r>
-        <w:t xml:space="preserve">Der </w:t>
-      </w:r>
-      <w:proofErr w:type="spellStart"/>
-      <w:r>
-        <w:t>Rezeptionist</w:t>
-      </w:r>
-      <w:proofErr w:type="spellEnd"/>
-      <w:r>
-        <w:t xml:space="preserve"> sucht mittels der Suchfunktion die zu stornierende Reservierung. Das System liest sich die passenden Zahlungsmodalitäten aus den Stammdaten bzw. wenn ein spezieller Vertrag ausverhandelt wurde aus diesem aus und generiert wenn nötig eine Rechnung dafür.</w:t>
-      </w:r>
-      <w:bookmarkStart w:id="0" w:name="_GoBack"/>
-      <w:bookmarkEnd w:id="0"/>
+      <w:r>
+        <w:t>Der Rezeptionist sucht mittels der Suchfunktion die zu stornierende Reservierung. Das System liest sich die passenden Zahlungsmodalitäten aus den Stammdaten bzw. wenn ein spezieller Vertrag ausverhandelt wurde aus diesem aus und generiert wenn nötig eine Rechnung dafür.</w:t>
+      </w:r>
     </w:p>
     <w:p>
       <w:pPr>
@@ -185,7 +172,7 @@
 </file>
 
 <file path=word/numbering.xml><?xml version="1.0" encoding="utf-8"?>
-<w:numbering xmlns:wpc="http://schemas.microsoft.com/office/word/2010/wordprocessingCanvas" xmlns:mc="http://schemas.openxmlformats.org/markup-compatibility/2006" xmlns:o="urn:schemas-microsoft-com:office:office" xmlns:r="http://schemas.openxmlformats.org/officeDocument/2006/relationships" xmlns:m="http://schemas.openxmlformats.org/officeDocument/2006/math" xmlns:v="urn:schemas-microsoft-com:vml" xmlns:wp14="http://schemas.microsoft.com/office/word/2010/wordprocessingDrawing" xmlns:wp="http://schemas.openxmlformats.org/drawingml/2006/wordprocessingDrawing" xmlns:w10="urn:schemas-microsoft-com:office:word" xmlns:w="http://schemas.openxmlformats.org/wordprocessingml/2006/main" xmlns:w14="http://schemas.microsoft.com/office/word/2010/wordml" xmlns:wpg="http://schemas.microsoft.com/office/word/2010/wordprocessingGroup" xmlns:wpi="http://schemas.microsoft.com/office/word/2010/wordprocessingInk" xmlns:wne="http://schemas.microsoft.com/office/word/2006/wordml" xmlns:wps="http://schemas.microsoft.com/office/word/2010/wordprocessingShape" mc:Ignorable="w14 wp14">
+<w:numbering xmlns:wpc="http://schemas.microsoft.com/office/word/2010/wordprocessingCanvas" xmlns:mo="http://schemas.microsoft.com/office/mac/office/2008/main" xmlns:mc="http://schemas.openxmlformats.org/markup-compatibility/2006" xmlns:mv="urn:schemas-microsoft-com:mac:vml" xmlns:o="urn:schemas-microsoft-com:office:office" xmlns:r="http://schemas.openxmlformats.org/officeDocument/2006/relationships" xmlns:m="http://schemas.openxmlformats.org/officeDocument/2006/math" xmlns:v="urn:schemas-microsoft-com:vml" xmlns:wp14="http://schemas.microsoft.com/office/word/2010/wordprocessingDrawing" xmlns:wp="http://schemas.openxmlformats.org/drawingml/2006/wordprocessingDrawing" xmlns:w10="urn:schemas-microsoft-com:office:word" xmlns:w="http://schemas.openxmlformats.org/wordprocessingml/2006/main" xmlns:w14="http://schemas.microsoft.com/office/word/2010/wordml" xmlns:wpg="http://schemas.microsoft.com/office/word/2010/wordprocessingGroup" xmlns:wpi="http://schemas.microsoft.com/office/word/2010/wordprocessingInk" xmlns:wne="http://schemas.microsoft.com/office/word/2006/wordml" xmlns:wps="http://schemas.microsoft.com/office/word/2010/wordprocessingShape" mc:Ignorable="w14 wp14">
   <w:abstractNum w:abstractNumId="0">
     <w:nsid w:val="22F662C1"/>
     <w:multiLevelType w:val="hybridMultilevel"/>
@@ -528,7 +515,7 @@
       </w:pPr>
     </w:pPrDefault>
   </w:docDefaults>
-  <w:latentStyles w:defLockedState="0" w:defUIPriority="99" w:defSemiHidden="1" w:defUnhideWhenUsed="1" w:defQFormat="0" w:count="267">
+  <w:latentStyles w:defLockedState="0" w:defUIPriority="99" w:defSemiHidden="1" w:defUnhideWhenUsed="1" w:defQFormat="0" w:count="276">
     <w:lsdException w:name="Normal" w:semiHidden="0" w:uiPriority="0" w:unhideWhenUsed="0" w:qFormat="1"/>
     <w:lsdException w:name="heading 1" w:semiHidden="0" w:uiPriority="9" w:unhideWhenUsed="0" w:qFormat="1"/>
     <w:lsdException w:name="heading 2" w:uiPriority="9" w:qFormat="1"/>
@@ -676,7 +663,7 @@
     <w:name w:val="heading 1"/>
     <w:basedOn w:val="Standard"/>
     <w:next w:val="Standard"/>
-    <w:link w:val="berschrift1Zchn"/>
+    <w:link w:val="berschrift1Zeichen"/>
     <w:uiPriority w:val="9"/>
     <w:qFormat/>
     <w:rsid w:val="0057673C"/>
@@ -703,7 +690,7 @@
     <w:name w:val="heading 2"/>
     <w:basedOn w:val="Standard"/>
     <w:next w:val="Standard"/>
-    <w:link w:val="berschrift2Zchn"/>
+    <w:link w:val="berschrift2Zeichen"/>
     <w:uiPriority w:val="9"/>
     <w:unhideWhenUsed/>
     <w:qFormat/>
@@ -723,7 +710,7 @@
       <w:szCs w:val="26"/>
     </w:rPr>
   </w:style>
-  <w:style w:type="character" w:default="1" w:styleId="Absatz-Standardschriftart">
+  <w:style w:type="character" w:default="1" w:styleId="Absatzstandardschriftart">
     <w:name w:val="Default Paragraph Font"/>
     <w:uiPriority w:val="1"/>
     <w:semiHidden/>
@@ -750,9 +737,9 @@
     <w:semiHidden/>
     <w:unhideWhenUsed/>
   </w:style>
-  <w:style w:type="character" w:customStyle="1" w:styleId="berschrift1Zchn">
-    <w:name w:val="Überschrift 1 Zchn"/>
-    <w:basedOn w:val="Absatz-Standardschriftart"/>
+  <w:style w:type="character" w:customStyle="1" w:styleId="berschrift1Zeichen">
+    <w:name w:val="Überschrift 1 Zeichen"/>
+    <w:basedOn w:val="Absatzstandardschriftart"/>
     <w:link w:val="berschrift1"/>
     <w:uiPriority w:val="9"/>
     <w:rsid w:val="0057673C"/>
@@ -765,9 +752,9 @@
       <w:szCs w:val="28"/>
     </w:rPr>
   </w:style>
-  <w:style w:type="character" w:customStyle="1" w:styleId="berschrift2Zchn">
-    <w:name w:val="Überschrift 2 Zchn"/>
-    <w:basedOn w:val="Absatz-Standardschriftart"/>
+  <w:style w:type="character" w:customStyle="1" w:styleId="berschrift2Zeichen">
+    <w:name w:val="Überschrift 2 Zeichen"/>
+    <w:basedOn w:val="Absatzstandardschriftart"/>
     <w:link w:val="berschrift2"/>
     <w:uiPriority w:val="9"/>
     <w:rsid w:val="0057673C"/>
@@ -784,7 +771,7 @@
     <w:name w:val="Title"/>
     <w:basedOn w:val="Standard"/>
     <w:next w:val="Standard"/>
-    <w:link w:val="TitelZchn"/>
+    <w:link w:val="TitelZeichen"/>
     <w:uiPriority w:val="10"/>
     <w:qFormat/>
     <w:rsid w:val="0057673C"/>
@@ -804,9 +791,9 @@
       <w:szCs w:val="52"/>
     </w:rPr>
   </w:style>
-  <w:style w:type="character" w:customStyle="1" w:styleId="TitelZchn">
-    <w:name w:val="Titel Zchn"/>
-    <w:basedOn w:val="Absatz-Standardschriftart"/>
+  <w:style w:type="character" w:customStyle="1" w:styleId="TitelZeichen">
+    <w:name w:val="Titel Zeichen"/>
+    <w:basedOn w:val="Absatzstandardschriftart"/>
     <w:link w:val="Titel"/>
     <w:uiPriority w:val="10"/>
     <w:rsid w:val="0057673C"/>
@@ -834,7 +821,7 @@
 </file>
 
 <file path=word/stylesWithEffects.xml><?xml version="1.0" encoding="utf-8"?>
-<w:styles xmlns:wpc="http://schemas.microsoft.com/office/word/2010/wordprocessingCanvas" xmlns:mc="http://schemas.openxmlformats.org/markup-compatibility/2006" xmlns:o="urn:schemas-microsoft-com:office:office" xmlns:r="http://schemas.openxmlformats.org/officeDocument/2006/relationships" xmlns:m="http://schemas.openxmlformats.org/officeDocument/2006/math" xmlns:v="urn:schemas-microsoft-com:vml" xmlns:wp14="http://schemas.microsoft.com/office/word/2010/wordprocessingDrawing" xmlns:wp="http://schemas.openxmlformats.org/drawingml/2006/wordprocessingDrawing" xmlns:w10="urn:schemas-microsoft-com:office:word" xmlns:w="http://schemas.openxmlformats.org/wordprocessingml/2006/main" xmlns:w14="http://schemas.microsoft.com/office/word/2010/wordml" xmlns:wpg="http://schemas.microsoft.com/office/word/2010/wordprocessingGroup" xmlns:wpi="http://schemas.microsoft.com/office/word/2010/wordprocessingInk" xmlns:wne="http://schemas.microsoft.com/office/word/2006/wordml" xmlns:wps="http://schemas.microsoft.com/office/word/2010/wordprocessingShape" mc:Ignorable="w14 wp14">
+<w:styles xmlns:wpc="http://schemas.microsoft.com/office/word/2010/wordprocessingCanvas" xmlns:mo="http://schemas.microsoft.com/office/mac/office/2008/main" xmlns:mc="http://schemas.openxmlformats.org/markup-compatibility/2006" xmlns:mv="urn:schemas-microsoft-com:mac:vml" xmlns:o="urn:schemas-microsoft-com:office:office" xmlns:r="http://schemas.openxmlformats.org/officeDocument/2006/relationships" xmlns:m="http://schemas.openxmlformats.org/officeDocument/2006/math" xmlns:v="urn:schemas-microsoft-com:vml" xmlns:wp14="http://schemas.microsoft.com/office/word/2010/wordprocessingDrawing" xmlns:wp="http://schemas.openxmlformats.org/drawingml/2006/wordprocessingDrawing" xmlns:w10="urn:schemas-microsoft-com:office:word" xmlns:w="http://schemas.openxmlformats.org/wordprocessingml/2006/main" xmlns:w14="http://schemas.microsoft.com/office/word/2010/wordml" xmlns:wpg="http://schemas.microsoft.com/office/word/2010/wordprocessingGroup" xmlns:wpi="http://schemas.microsoft.com/office/word/2010/wordprocessingInk" xmlns:wne="http://schemas.microsoft.com/office/word/2006/wordml" xmlns:wps="http://schemas.microsoft.com/office/word/2010/wordprocessingShape" mc:Ignorable="w14 wp14">
   <w:docDefaults>
     <w:rPrDefault>
       <w:rPr>
@@ -850,7 +837,7 @@
       </w:pPr>
     </w:pPrDefault>
   </w:docDefaults>
-  <w:latentStyles w:defLockedState="0" w:defUIPriority="99" w:defSemiHidden="1" w:defUnhideWhenUsed="1" w:defQFormat="0" w:count="267">
+  <w:latentStyles w:defLockedState="0" w:defUIPriority="99" w:defSemiHidden="1" w:defUnhideWhenUsed="1" w:defQFormat="0" w:count="276">
     <w:lsdException w:name="Normal" w:semiHidden="0" w:uiPriority="0" w:unhideWhenUsed="0" w:qFormat="1"/>
     <w:lsdException w:name="heading 1" w:semiHidden="0" w:uiPriority="9" w:unhideWhenUsed="0" w:qFormat="1"/>
     <w:lsdException w:name="heading 2" w:uiPriority="9" w:qFormat="1"/>
@@ -998,7 +985,7 @@
     <w:name w:val="heading 1"/>
     <w:basedOn w:val="Standard"/>
     <w:next w:val="Standard"/>
-    <w:link w:val="berschrift1Zchn"/>
+    <w:link w:val="berschrift1Zeichen"/>
     <w:uiPriority w:val="9"/>
     <w:qFormat/>
     <w:rsid w:val="0057673C"/>
@@ -1025,7 +1012,7 @@
     <w:name w:val="heading 2"/>
     <w:basedOn w:val="Standard"/>
     <w:next w:val="Standard"/>
-    <w:link w:val="berschrift2Zchn"/>
+    <w:link w:val="berschrift2Zeichen"/>
     <w:uiPriority w:val="9"/>
     <w:unhideWhenUsed/>
     <w:qFormat/>
@@ -1045,7 +1032,7 @@
       <w:szCs w:val="26"/>
     </w:rPr>
   </w:style>
-  <w:style w:type="character" w:default="1" w:styleId="Absatz-Standardschriftart">
+  <w:style w:type="character" w:default="1" w:styleId="Absatzstandardschriftart">
     <w:name w:val="Default Paragraph Font"/>
     <w:uiPriority w:val="1"/>
     <w:semiHidden/>
@@ -1072,9 +1059,9 @@
     <w:semiHidden/>
     <w:unhideWhenUsed/>
   </w:style>
-  <w:style w:type="character" w:customStyle="1" w:styleId="berschrift1Zchn">
-    <w:name w:val="Überschrift 1 Zchn"/>
-    <w:basedOn w:val="Absatz-Standardschriftart"/>
+  <w:style w:type="character" w:customStyle="1" w:styleId="berschrift1Zeichen">
+    <w:name w:val="Überschrift 1 Zeichen"/>
+    <w:basedOn w:val="Absatzstandardschriftart"/>
     <w:link w:val="berschrift1"/>
     <w:uiPriority w:val="9"/>
     <w:rsid w:val="0057673C"/>
@@ -1087,9 +1074,9 @@
       <w:szCs w:val="28"/>
     </w:rPr>
   </w:style>
-  <w:style w:type="character" w:customStyle="1" w:styleId="berschrift2Zchn">
-    <w:name w:val="Überschrift 2 Zchn"/>
-    <w:basedOn w:val="Absatz-Standardschriftart"/>
+  <w:style w:type="character" w:customStyle="1" w:styleId="berschrift2Zeichen">
+    <w:name w:val="Überschrift 2 Zeichen"/>
+    <w:basedOn w:val="Absatzstandardschriftart"/>
     <w:link w:val="berschrift2"/>
     <w:uiPriority w:val="9"/>
     <w:rsid w:val="0057673C"/>
@@ -1106,7 +1093,7 @@
     <w:name w:val="Title"/>
     <w:basedOn w:val="Standard"/>
     <w:next w:val="Standard"/>
-    <w:link w:val="TitelZchn"/>
+    <w:link w:val="TitelZeichen"/>
     <w:uiPriority w:val="10"/>
     <w:qFormat/>
     <w:rsid w:val="0057673C"/>
@@ -1126,9 +1113,9 @@
       <w:szCs w:val="52"/>
     </w:rPr>
   </w:style>
-  <w:style w:type="character" w:customStyle="1" w:styleId="TitelZchn">
-    <w:name w:val="Titel Zchn"/>
-    <w:basedOn w:val="Absatz-Standardschriftart"/>
+  <w:style w:type="character" w:customStyle="1" w:styleId="TitelZeichen">
+    <w:name w:val="Titel Zeichen"/>
+    <w:basedOn w:val="Absatzstandardschriftart"/>
     <w:link w:val="Titel"/>
     <w:uiPriority w:val="10"/>
     <w:rsid w:val="0057673C"/>

</xml_diff>

<commit_message>
Dunsts usecases added again
</commit_message>
<xml_diff>
--- a/Documentation/Usecases/Reservierung stornieren.docx
+++ b/Documentation/Usecases/Reservierung stornieren.docx
@@ -1,6 +1,6 @@
 
 <file path=word/document.xml><?xml version="1.0" encoding="utf-8"?>
-<w:document xmlns:wpc="http://schemas.microsoft.com/office/word/2010/wordprocessingCanvas" xmlns:mo="http://schemas.microsoft.com/office/mac/office/2008/main" xmlns:mc="http://schemas.openxmlformats.org/markup-compatibility/2006" xmlns:mv="urn:schemas-microsoft-com:mac:vml" xmlns:o="urn:schemas-microsoft-com:office:office" xmlns:r="http://schemas.openxmlformats.org/officeDocument/2006/relationships" xmlns:m="http://schemas.openxmlformats.org/officeDocument/2006/math" xmlns:v="urn:schemas-microsoft-com:vml" xmlns:wp14="http://schemas.microsoft.com/office/word/2010/wordprocessingDrawing" xmlns:wp="http://schemas.openxmlformats.org/drawingml/2006/wordprocessingDrawing" xmlns:w10="urn:schemas-microsoft-com:office:word" xmlns:w="http://schemas.openxmlformats.org/wordprocessingml/2006/main" xmlns:w14="http://schemas.microsoft.com/office/word/2010/wordml" xmlns:wpg="http://schemas.microsoft.com/office/word/2010/wordprocessingGroup" xmlns:wpi="http://schemas.microsoft.com/office/word/2010/wordprocessingInk" xmlns:wne="http://schemas.microsoft.com/office/word/2006/wordml" xmlns:wps="http://schemas.microsoft.com/office/word/2010/wordprocessingShape" mc:Ignorable="w14 wp14">
+<w:document xmlns:wpc="http://schemas.microsoft.com/office/word/2010/wordprocessingCanvas" xmlns:mc="http://schemas.openxmlformats.org/markup-compatibility/2006" xmlns:o="urn:schemas-microsoft-com:office:office" xmlns:r="http://schemas.openxmlformats.org/officeDocument/2006/relationships" xmlns:m="http://schemas.openxmlformats.org/officeDocument/2006/math" xmlns:v="urn:schemas-microsoft-com:vml" xmlns:wp14="http://schemas.microsoft.com/office/word/2010/wordprocessingDrawing" xmlns:wp="http://schemas.openxmlformats.org/drawingml/2006/wordprocessingDrawing" xmlns:w10="urn:schemas-microsoft-com:office:word" xmlns:w="http://schemas.openxmlformats.org/wordprocessingml/2006/main" xmlns:w14="http://schemas.microsoft.com/office/word/2010/wordml" xmlns:wpg="http://schemas.microsoft.com/office/word/2010/wordprocessingGroup" xmlns:wpi="http://schemas.microsoft.com/office/word/2010/wordprocessingInk" xmlns:wne="http://schemas.microsoft.com/office/word/2006/wordml" xmlns:wps="http://schemas.microsoft.com/office/word/2010/wordprocessingShape" mc:Ignorable="w14 wp14">
   <w:body>
     <w:p>
       <w:pPr>
@@ -20,7 +20,10 @@
         <w:pStyle w:val="berschrift1"/>
       </w:pPr>
       <w:r>
-        <w:t>Reservierung stornieren</w:t>
+        <w:t xml:space="preserve">Reservierung </w:t>
+      </w:r>
+      <w:r>
+        <w:t>stornieren</w:t>
       </w:r>
     </w:p>
     <w:p>
@@ -89,39 +92,49 @@
           <w:numId w:val="1"/>
         </w:numPr>
       </w:pPr>
+      <w:proofErr w:type="spellStart"/>
       <w:r>
         <w:t>Rezeptionist</w:t>
-      </w:r>
-    </w:p>
-    <w:p>
-      <w:pPr>
-        <w:pStyle w:val="berschrift2"/>
-      </w:pPr>
-      <w:proofErr w:type="spellStart"/>
-      <w:r>
-        <w:t>Precondition</w:t>
       </w:r>
       <w:proofErr w:type="spellEnd"/>
     </w:p>
     <w:p>
-      <w:r>
-        <w:t>Reservierung ist im System erfasst</w:t>
-      </w:r>
+      <w:pPr>
+        <w:pStyle w:val="berschrift2"/>
+      </w:pPr>
+      <w:proofErr w:type="spellStart"/>
+      <w:r>
+        <w:t>Precondition</w:t>
+      </w:r>
+      <w:proofErr w:type="spellEnd"/>
     </w:p>
     <w:p>
+      <w:r>
+        <w:t>Reservierung ist im System erfasst</w:t>
+      </w:r>
+    </w:p>
+    <w:p>
       <w:pPr>
         <w:pStyle w:val="berschrift2"/>
       </w:pPr>
       <w:r>
         <w:t>Beschreibung</w:t>
+      </w:r>
+    </w:p>
+    <w:p>
+      <w:r>
+        <w:t xml:space="preserve">Der </w:t>
+      </w:r>
+      <w:proofErr w:type="spellStart"/>
+      <w:r>
+        <w:t>Rezeptionist</w:t>
+      </w:r>
+      <w:proofErr w:type="spellEnd"/>
+      <w:r>
+        <w:t xml:space="preserve"> sucht mittels der Suchfunktion die zu stornierende Reservierung. Das System liest sich die passenden Zahlungsmodalitäten aus den Stammdaten bzw. wenn ein spezieller Vertrag ausverhandelt wurde aus diesem aus und generiert wenn nötig eine Rechnung dafür.</w:t>
       </w:r>
       <w:bookmarkStart w:id="0" w:name="_GoBack"/>
       <w:bookmarkEnd w:id="0"/>
-    </w:p>
-    <w:p>
-      <w:r>
-        <w:t>Der Rezeptionist sucht mittels der Suchfunktion die zu stornierende Reservierung. Das System liest sich die passenden Zahlungsmodalitäten aus den Stammdaten bzw. wenn ein spezieller Vertrag ausverhandelt wurde aus diesem aus und generiert wenn nötig eine Rechnung dafür.</w:t>
-      </w:r>
     </w:p>
     <w:p>
       <w:pPr>
@@ -172,7 +185,7 @@
 </file>
 
 <file path=word/numbering.xml><?xml version="1.0" encoding="utf-8"?>
-<w:numbering xmlns:wpc="http://schemas.microsoft.com/office/word/2010/wordprocessingCanvas" xmlns:mo="http://schemas.microsoft.com/office/mac/office/2008/main" xmlns:mc="http://schemas.openxmlformats.org/markup-compatibility/2006" xmlns:mv="urn:schemas-microsoft-com:mac:vml" xmlns:o="urn:schemas-microsoft-com:office:office" xmlns:r="http://schemas.openxmlformats.org/officeDocument/2006/relationships" xmlns:m="http://schemas.openxmlformats.org/officeDocument/2006/math" xmlns:v="urn:schemas-microsoft-com:vml" xmlns:wp14="http://schemas.microsoft.com/office/word/2010/wordprocessingDrawing" xmlns:wp="http://schemas.openxmlformats.org/drawingml/2006/wordprocessingDrawing" xmlns:w10="urn:schemas-microsoft-com:office:word" xmlns:w="http://schemas.openxmlformats.org/wordprocessingml/2006/main" xmlns:w14="http://schemas.microsoft.com/office/word/2010/wordml" xmlns:wpg="http://schemas.microsoft.com/office/word/2010/wordprocessingGroup" xmlns:wpi="http://schemas.microsoft.com/office/word/2010/wordprocessingInk" xmlns:wne="http://schemas.microsoft.com/office/word/2006/wordml" xmlns:wps="http://schemas.microsoft.com/office/word/2010/wordprocessingShape" mc:Ignorable="w14 wp14">
+<w:numbering xmlns:wpc="http://schemas.microsoft.com/office/word/2010/wordprocessingCanvas" xmlns:mc="http://schemas.openxmlformats.org/markup-compatibility/2006" xmlns:o="urn:schemas-microsoft-com:office:office" xmlns:r="http://schemas.openxmlformats.org/officeDocument/2006/relationships" xmlns:m="http://schemas.openxmlformats.org/officeDocument/2006/math" xmlns:v="urn:schemas-microsoft-com:vml" xmlns:wp14="http://schemas.microsoft.com/office/word/2010/wordprocessingDrawing" xmlns:wp="http://schemas.openxmlformats.org/drawingml/2006/wordprocessingDrawing" xmlns:w10="urn:schemas-microsoft-com:office:word" xmlns:w="http://schemas.openxmlformats.org/wordprocessingml/2006/main" xmlns:w14="http://schemas.microsoft.com/office/word/2010/wordml" xmlns:wpg="http://schemas.microsoft.com/office/word/2010/wordprocessingGroup" xmlns:wpi="http://schemas.microsoft.com/office/word/2010/wordprocessingInk" xmlns:wne="http://schemas.microsoft.com/office/word/2006/wordml" xmlns:wps="http://schemas.microsoft.com/office/word/2010/wordprocessingShape" mc:Ignorable="w14 wp14">
   <w:abstractNum w:abstractNumId="0">
     <w:nsid w:val="22F662C1"/>
     <w:multiLevelType w:val="hybridMultilevel"/>
@@ -515,7 +528,7 @@
       </w:pPr>
     </w:pPrDefault>
   </w:docDefaults>
-  <w:latentStyles w:defLockedState="0" w:defUIPriority="99" w:defSemiHidden="1" w:defUnhideWhenUsed="1" w:defQFormat="0" w:count="276">
+  <w:latentStyles w:defLockedState="0" w:defUIPriority="99" w:defSemiHidden="1" w:defUnhideWhenUsed="1" w:defQFormat="0" w:count="267">
     <w:lsdException w:name="Normal" w:semiHidden="0" w:uiPriority="0" w:unhideWhenUsed="0" w:qFormat="1"/>
     <w:lsdException w:name="heading 1" w:semiHidden="0" w:uiPriority="9" w:unhideWhenUsed="0" w:qFormat="1"/>
     <w:lsdException w:name="heading 2" w:uiPriority="9" w:qFormat="1"/>
@@ -663,7 +676,7 @@
     <w:name w:val="heading 1"/>
     <w:basedOn w:val="Standard"/>
     <w:next w:val="Standard"/>
-    <w:link w:val="berschrift1Zeichen"/>
+    <w:link w:val="berschrift1Zchn"/>
     <w:uiPriority w:val="9"/>
     <w:qFormat/>
     <w:rsid w:val="0057673C"/>
@@ -690,7 +703,7 @@
     <w:name w:val="heading 2"/>
     <w:basedOn w:val="Standard"/>
     <w:next w:val="Standard"/>
-    <w:link w:val="berschrift2Zeichen"/>
+    <w:link w:val="berschrift2Zchn"/>
     <w:uiPriority w:val="9"/>
     <w:unhideWhenUsed/>
     <w:qFormat/>
@@ -710,7 +723,7 @@
       <w:szCs w:val="26"/>
     </w:rPr>
   </w:style>
-  <w:style w:type="character" w:default="1" w:styleId="Absatzstandardschriftart">
+  <w:style w:type="character" w:default="1" w:styleId="Absatz-Standardschriftart">
     <w:name w:val="Default Paragraph Font"/>
     <w:uiPriority w:val="1"/>
     <w:semiHidden/>
@@ -737,9 +750,9 @@
     <w:semiHidden/>
     <w:unhideWhenUsed/>
   </w:style>
-  <w:style w:type="character" w:customStyle="1" w:styleId="berschrift1Zeichen">
-    <w:name w:val="Überschrift 1 Zeichen"/>
-    <w:basedOn w:val="Absatzstandardschriftart"/>
+  <w:style w:type="character" w:customStyle="1" w:styleId="berschrift1Zchn">
+    <w:name w:val="Überschrift 1 Zchn"/>
+    <w:basedOn w:val="Absatz-Standardschriftart"/>
     <w:link w:val="berschrift1"/>
     <w:uiPriority w:val="9"/>
     <w:rsid w:val="0057673C"/>
@@ -752,9 +765,9 @@
       <w:szCs w:val="28"/>
     </w:rPr>
   </w:style>
-  <w:style w:type="character" w:customStyle="1" w:styleId="berschrift2Zeichen">
-    <w:name w:val="Überschrift 2 Zeichen"/>
-    <w:basedOn w:val="Absatzstandardschriftart"/>
+  <w:style w:type="character" w:customStyle="1" w:styleId="berschrift2Zchn">
+    <w:name w:val="Überschrift 2 Zchn"/>
+    <w:basedOn w:val="Absatz-Standardschriftart"/>
     <w:link w:val="berschrift2"/>
     <w:uiPriority w:val="9"/>
     <w:rsid w:val="0057673C"/>
@@ -771,7 +784,7 @@
     <w:name w:val="Title"/>
     <w:basedOn w:val="Standard"/>
     <w:next w:val="Standard"/>
-    <w:link w:val="TitelZeichen"/>
+    <w:link w:val="TitelZchn"/>
     <w:uiPriority w:val="10"/>
     <w:qFormat/>
     <w:rsid w:val="0057673C"/>
@@ -791,9 +804,9 @@
       <w:szCs w:val="52"/>
     </w:rPr>
   </w:style>
-  <w:style w:type="character" w:customStyle="1" w:styleId="TitelZeichen">
-    <w:name w:val="Titel Zeichen"/>
-    <w:basedOn w:val="Absatzstandardschriftart"/>
+  <w:style w:type="character" w:customStyle="1" w:styleId="TitelZchn">
+    <w:name w:val="Titel Zchn"/>
+    <w:basedOn w:val="Absatz-Standardschriftart"/>
     <w:link w:val="Titel"/>
     <w:uiPriority w:val="10"/>
     <w:rsid w:val="0057673C"/>
@@ -821,7 +834,7 @@
 </file>
 
 <file path=word/stylesWithEffects.xml><?xml version="1.0" encoding="utf-8"?>
-<w:styles xmlns:wpc="http://schemas.microsoft.com/office/word/2010/wordprocessingCanvas" xmlns:mo="http://schemas.microsoft.com/office/mac/office/2008/main" xmlns:mc="http://schemas.openxmlformats.org/markup-compatibility/2006" xmlns:mv="urn:schemas-microsoft-com:mac:vml" xmlns:o="urn:schemas-microsoft-com:office:office" xmlns:r="http://schemas.openxmlformats.org/officeDocument/2006/relationships" xmlns:m="http://schemas.openxmlformats.org/officeDocument/2006/math" xmlns:v="urn:schemas-microsoft-com:vml" xmlns:wp14="http://schemas.microsoft.com/office/word/2010/wordprocessingDrawing" xmlns:wp="http://schemas.openxmlformats.org/drawingml/2006/wordprocessingDrawing" xmlns:w10="urn:schemas-microsoft-com:office:word" xmlns:w="http://schemas.openxmlformats.org/wordprocessingml/2006/main" xmlns:w14="http://schemas.microsoft.com/office/word/2010/wordml" xmlns:wpg="http://schemas.microsoft.com/office/word/2010/wordprocessingGroup" xmlns:wpi="http://schemas.microsoft.com/office/word/2010/wordprocessingInk" xmlns:wne="http://schemas.microsoft.com/office/word/2006/wordml" xmlns:wps="http://schemas.microsoft.com/office/word/2010/wordprocessingShape" mc:Ignorable="w14 wp14">
+<w:styles xmlns:wpc="http://schemas.microsoft.com/office/word/2010/wordprocessingCanvas" xmlns:mc="http://schemas.openxmlformats.org/markup-compatibility/2006" xmlns:o="urn:schemas-microsoft-com:office:office" xmlns:r="http://schemas.openxmlformats.org/officeDocument/2006/relationships" xmlns:m="http://schemas.openxmlformats.org/officeDocument/2006/math" xmlns:v="urn:schemas-microsoft-com:vml" xmlns:wp14="http://schemas.microsoft.com/office/word/2010/wordprocessingDrawing" xmlns:wp="http://schemas.openxmlformats.org/drawingml/2006/wordprocessingDrawing" xmlns:w10="urn:schemas-microsoft-com:office:word" xmlns:w="http://schemas.openxmlformats.org/wordprocessingml/2006/main" xmlns:w14="http://schemas.microsoft.com/office/word/2010/wordml" xmlns:wpg="http://schemas.microsoft.com/office/word/2010/wordprocessingGroup" xmlns:wpi="http://schemas.microsoft.com/office/word/2010/wordprocessingInk" xmlns:wne="http://schemas.microsoft.com/office/word/2006/wordml" xmlns:wps="http://schemas.microsoft.com/office/word/2010/wordprocessingShape" mc:Ignorable="w14 wp14">
   <w:docDefaults>
     <w:rPrDefault>
       <w:rPr>
@@ -837,7 +850,7 @@
       </w:pPr>
     </w:pPrDefault>
   </w:docDefaults>
-  <w:latentStyles w:defLockedState="0" w:defUIPriority="99" w:defSemiHidden="1" w:defUnhideWhenUsed="1" w:defQFormat="0" w:count="276">
+  <w:latentStyles w:defLockedState="0" w:defUIPriority="99" w:defSemiHidden="1" w:defUnhideWhenUsed="1" w:defQFormat="0" w:count="267">
     <w:lsdException w:name="Normal" w:semiHidden="0" w:uiPriority="0" w:unhideWhenUsed="0" w:qFormat="1"/>
     <w:lsdException w:name="heading 1" w:semiHidden="0" w:uiPriority="9" w:unhideWhenUsed="0" w:qFormat="1"/>
     <w:lsdException w:name="heading 2" w:uiPriority="9" w:qFormat="1"/>
@@ -985,7 +998,7 @@
     <w:name w:val="heading 1"/>
     <w:basedOn w:val="Standard"/>
     <w:next w:val="Standard"/>
-    <w:link w:val="berschrift1Zeichen"/>
+    <w:link w:val="berschrift1Zchn"/>
     <w:uiPriority w:val="9"/>
     <w:qFormat/>
     <w:rsid w:val="0057673C"/>
@@ -1012,7 +1025,7 @@
     <w:name w:val="heading 2"/>
     <w:basedOn w:val="Standard"/>
     <w:next w:val="Standard"/>
-    <w:link w:val="berschrift2Zeichen"/>
+    <w:link w:val="berschrift2Zchn"/>
     <w:uiPriority w:val="9"/>
     <w:unhideWhenUsed/>
     <w:qFormat/>
@@ -1032,7 +1045,7 @@
       <w:szCs w:val="26"/>
     </w:rPr>
   </w:style>
-  <w:style w:type="character" w:default="1" w:styleId="Absatzstandardschriftart">
+  <w:style w:type="character" w:default="1" w:styleId="Absatz-Standardschriftart">
     <w:name w:val="Default Paragraph Font"/>
     <w:uiPriority w:val="1"/>
     <w:semiHidden/>
@@ -1059,9 +1072,9 @@
     <w:semiHidden/>
     <w:unhideWhenUsed/>
   </w:style>
-  <w:style w:type="character" w:customStyle="1" w:styleId="berschrift1Zeichen">
-    <w:name w:val="Überschrift 1 Zeichen"/>
-    <w:basedOn w:val="Absatzstandardschriftart"/>
+  <w:style w:type="character" w:customStyle="1" w:styleId="berschrift1Zchn">
+    <w:name w:val="Überschrift 1 Zchn"/>
+    <w:basedOn w:val="Absatz-Standardschriftart"/>
     <w:link w:val="berschrift1"/>
     <w:uiPriority w:val="9"/>
     <w:rsid w:val="0057673C"/>
@@ -1074,9 +1087,9 @@
       <w:szCs w:val="28"/>
     </w:rPr>
   </w:style>
-  <w:style w:type="character" w:customStyle="1" w:styleId="berschrift2Zeichen">
-    <w:name w:val="Überschrift 2 Zeichen"/>
-    <w:basedOn w:val="Absatzstandardschriftart"/>
+  <w:style w:type="character" w:customStyle="1" w:styleId="berschrift2Zchn">
+    <w:name w:val="Überschrift 2 Zchn"/>
+    <w:basedOn w:val="Absatz-Standardschriftart"/>
     <w:link w:val="berschrift2"/>
     <w:uiPriority w:val="9"/>
     <w:rsid w:val="0057673C"/>
@@ -1093,7 +1106,7 @@
     <w:name w:val="Title"/>
     <w:basedOn w:val="Standard"/>
     <w:next w:val="Standard"/>
-    <w:link w:val="TitelZeichen"/>
+    <w:link w:val="TitelZchn"/>
     <w:uiPriority w:val="10"/>
     <w:qFormat/>
     <w:rsid w:val="0057673C"/>
@@ -1113,9 +1126,9 @@
       <w:szCs w:val="52"/>
     </w:rPr>
   </w:style>
-  <w:style w:type="character" w:customStyle="1" w:styleId="TitelZeichen">
-    <w:name w:val="Titel Zeichen"/>
-    <w:basedOn w:val="Absatzstandardschriftart"/>
+  <w:style w:type="character" w:customStyle="1" w:styleId="TitelZchn">
+    <w:name w:val="Titel Zchn"/>
+    <w:basedOn w:val="Absatz-Standardschriftart"/>
     <w:link w:val="Titel"/>
     <w:uiPriority w:val="10"/>
     <w:rsid w:val="0057673C"/>

</xml_diff>